<commit_message>
Some upd pskp & Lab7 BD
</commit_message>
<xml_diff>
--- a/5sem/PSKP/Lab5/Ответы.docx
+++ b/5sem/PSKP/Lab5/Ответы.docx
@@ -504,6 +504,7 @@
     </w:p>
     <w:p>
       <w:pPr>
+        <w:jc w:val="both"/>
         <w:rPr>
           <w:rFonts w:ascii="Times New Roman" w:hAnsi="Times New Roman" w:cs="Times New Roman"/>
           <w:sz w:val="28"/>
@@ -714,7 +715,17 @@
           <w:sz w:val="28"/>
           <w:lang w:val="ru-RU"/>
         </w:rPr>
-        <w:t>: Устанавливает пакет локально в текущем проекте.</w:t>
+        <w:t>: Устанавливает пакет лок</w:t>
+      </w:r>
+      <w:bookmarkStart w:id="0" w:name="_GoBack"/>
+      <w:bookmarkEnd w:id="0"/>
+      <w:r>
+        <w:rPr>
+          <w:rFonts w:ascii="Times New Roman" w:hAnsi="Times New Roman" w:cs="Times New Roman"/>
+          <w:sz w:val="28"/>
+          <w:lang w:val="ru-RU"/>
+        </w:rPr>
+        <w:t>ально в текущем проекте.</w:t>
       </w:r>
     </w:p>
     <w:p>
@@ -1253,8 +1264,6 @@
           <w:lang w:val="ru-RU"/>
         </w:rPr>
       </w:pPr>
-      <w:bookmarkStart w:id="0" w:name="_GoBack"/>
-      <w:bookmarkEnd w:id="0"/>
       <w:r>
         <w:rPr>
           <w:rFonts w:ascii="Times New Roman" w:hAnsi="Times New Roman" w:cs="Times New Roman"/>

</xml_diff>